<commit_message>
Addition to Git for GUI
Addition to Git for GUI
</commit_message>
<xml_diff>
--- a/Git Installation and configuration.docx
+++ b/Git Installation and configuration.docx
@@ -24712,7 +24712,6 @@
           <w:szCs w:val="20"/>
         </w:rPr>
       </w:pPr>
-      <w:bookmarkStart w:id="3" w:name="_GoBack"/>
       <w:r>
         <w:rPr>
           <w:rFonts w:asciiTheme="majorHAnsi" w:eastAsia="Times New Roman" w:hAnsiTheme="majorHAnsi" w:cs="Times New Roman"/>
@@ -24763,34 +24762,62 @@
           </wp:inline>
         </w:drawing>
       </w:r>
-      <w:bookmarkEnd w:id="3"/>
-    </w:p>
-    <w:p>
-      <w:pPr>
-        <w:pStyle w:val="ListParagraph"/>
-        <w:rPr>
-          <w:rFonts w:asciiTheme="majorHAnsi" w:eastAsia="Times New Roman" w:hAnsiTheme="majorHAnsi" w:cs="Times New Roman"/>
-          <w:sz w:val="20"/>
-          <w:szCs w:val="20"/>
-        </w:rPr>
-      </w:pPr>
-    </w:p>
-    <w:p>
-      <w:pPr>
-        <w:pStyle w:val="ListParagraph"/>
-        <w:rPr>
-          <w:rFonts w:asciiTheme="majorHAnsi" w:eastAsia="Times New Roman" w:hAnsiTheme="majorHAnsi" w:cs="Times New Roman"/>
-          <w:sz w:val="20"/>
-          <w:szCs w:val="20"/>
-        </w:rPr>
-      </w:pPr>
+    </w:p>
+    <w:p>
+      <w:pPr>
+        <w:pStyle w:val="ListParagraph"/>
+        <w:rPr>
+          <w:rFonts w:asciiTheme="majorHAnsi" w:eastAsia="Times New Roman" w:hAnsiTheme="majorHAnsi" w:cs="Times New Roman"/>
+          <w:sz w:val="20"/>
+          <w:szCs w:val="20"/>
+        </w:rPr>
+      </w:pPr>
+    </w:p>
+    <w:p>
+      <w:pPr>
+        <w:pStyle w:val="ListParagraph"/>
+        <w:rPr>
+          <w:rFonts w:asciiTheme="majorHAnsi" w:eastAsia="Times New Roman" w:hAnsiTheme="majorHAnsi" w:cs="Times New Roman"/>
+          <w:sz w:val="20"/>
+          <w:szCs w:val="20"/>
+        </w:rPr>
+      </w:pPr>
+    </w:p>
+    <w:p>
+      <w:pPr>
+        <w:pStyle w:val="Heading1"/>
+        <w:rPr>
+          <w:u w:val="single"/>
+        </w:rPr>
+      </w:pPr>
+      <w:r>
+        <w:t xml:space="preserve">Section </w:t>
+      </w:r>
+      <w:r>
+        <w:t>4</w:t>
+      </w:r>
+      <w:r>
+        <w:t>: GIT-HUB:</w:t>
+      </w:r>
+      <w:r>
+        <w:rPr>
+          <w:u w:val="single"/>
+        </w:rPr>
+        <w:t xml:space="preserve"> </w:t>
+      </w:r>
+      <w:r>
+        <w:t xml:space="preserve"> </w:t>
+      </w:r>
+      <w:r>
+        <w:t>MAC GUI</w:t>
+      </w:r>
     </w:p>
     <w:p>
       <w:pPr>
         <w:pStyle w:val="ListParagraph"/>
         <w:numPr>
           <w:ilvl w:val="0"/>
-          <w:numId w:val="6"/>
+          <w:numId w:val="7"/>
         </w:numPr>
         <w:rPr>
           <w:rFonts w:asciiTheme="majorHAnsi" w:eastAsia="Times New Roman" w:hAnsiTheme="majorHAnsi" w:cs="Times New Roman"/>
@@ -24798,25 +24825,143 @@
           <w:szCs w:val="20"/>
         </w:rPr>
       </w:pPr>
-      <w:proofErr w:type="gramStart"/>
-      <w:r>
-        <w:rPr>
-          <w:rFonts w:asciiTheme="majorHAnsi" w:eastAsia="Times New Roman" w:hAnsiTheme="majorHAnsi" w:cs="Times New Roman"/>
-          <w:sz w:val="20"/>
-          <w:szCs w:val="20"/>
-        </w:rPr>
-        <w:t>xx</w:t>
-      </w:r>
-      <w:proofErr w:type="gramEnd"/>
-    </w:p>
-    <w:p>
-      <w:pPr>
-        <w:rPr>
-          <w:rFonts w:asciiTheme="majorHAnsi" w:eastAsia="Times New Roman" w:hAnsiTheme="majorHAnsi" w:cs="Times New Roman"/>
-          <w:sz w:val="20"/>
-          <w:szCs w:val="20"/>
-        </w:rPr>
-      </w:pPr>
+      <w:r>
+        <w:rPr>
+          <w:rFonts w:asciiTheme="majorHAnsi" w:eastAsia="Times New Roman" w:hAnsiTheme="majorHAnsi" w:cs="Times New Roman"/>
+          <w:sz w:val="20"/>
+          <w:szCs w:val="20"/>
+        </w:rPr>
+        <w:t>Download mac GUI (Or windows) from git-</w:t>
+      </w:r>
+      <w:proofErr w:type="spellStart"/>
+      <w:r>
+        <w:rPr>
+          <w:rFonts w:asciiTheme="majorHAnsi" w:eastAsia="Times New Roman" w:hAnsiTheme="majorHAnsi" w:cs="Times New Roman"/>
+          <w:sz w:val="20"/>
+          <w:szCs w:val="20"/>
+        </w:rPr>
+        <w:t>scm</w:t>
+      </w:r>
+      <w:proofErr w:type="spellEnd"/>
+    </w:p>
+    <w:p>
+      <w:pPr>
+        <w:pStyle w:val="ListParagraph"/>
+        <w:numPr>
+          <w:ilvl w:val="0"/>
+          <w:numId w:val="7"/>
+        </w:numPr>
+        <w:rPr>
+          <w:rFonts w:asciiTheme="majorHAnsi" w:eastAsia="Times New Roman" w:hAnsiTheme="majorHAnsi" w:cs="Times New Roman"/>
+          <w:sz w:val="20"/>
+          <w:szCs w:val="20"/>
+        </w:rPr>
+      </w:pPr>
+      <w:r>
+        <w:rPr>
+          <w:rFonts w:asciiTheme="majorHAnsi" w:eastAsia="Times New Roman" w:hAnsiTheme="majorHAnsi" w:cs="Times New Roman"/>
+          <w:sz w:val="20"/>
+          <w:szCs w:val="20"/>
+        </w:rPr>
+        <w:t>Install it and open:</w:t>
+      </w:r>
+    </w:p>
+    <w:p>
+      <w:pPr>
+        <w:pStyle w:val="ListParagraph"/>
+        <w:rPr>
+          <w:rFonts w:asciiTheme="majorHAnsi" w:eastAsia="Times New Roman" w:hAnsiTheme="majorHAnsi" w:cs="Times New Roman"/>
+          <w:sz w:val="20"/>
+          <w:szCs w:val="20"/>
+        </w:rPr>
+      </w:pPr>
+      <w:r>
+        <w:rPr>
+          <w:rFonts w:asciiTheme="majorHAnsi" w:eastAsia="Times New Roman" w:hAnsiTheme="majorHAnsi" w:cs="Times New Roman"/>
+          <w:noProof/>
+          <w:sz w:val="20"/>
+          <w:szCs w:val="20"/>
+          <w:lang w:val="en-US"/>
+        </w:rPr>
+        <w:drawing>
+          <wp:inline distT="0" distB="0" distL="0" distR="0" wp14:anchorId="2234125B" wp14:editId="00B2CEC3">
+            <wp:extent cx="3784600" cy="2492820"/>
+            <wp:effectExtent l="0" t="0" r="0" b="0"/>
+            <wp:docPr id="7" name="Picture 7"/>
+            <wp:cNvGraphicFramePr>
+              <a:graphicFrameLocks xmlns:a="http://schemas.openxmlformats.org/drawingml/2006/main" noChangeAspect="1"/>
+            </wp:cNvGraphicFramePr>
+            <a:graphic xmlns:a="http://schemas.openxmlformats.org/drawingml/2006/main">
+              <a:graphicData uri="http://schemas.openxmlformats.org/drawingml/2006/picture">
+                <pic:pic xmlns:pic="http://schemas.openxmlformats.org/drawingml/2006/picture">
+                  <pic:nvPicPr>
+                    <pic:cNvPr id="0" name="Screen Shot 2015-07-27 at 09.10.01.png"/>
+                    <pic:cNvPicPr/>
+                  </pic:nvPicPr>
+                  <pic:blipFill>
+                    <a:blip r:embed="rId22">
+                      <a:extLst>
+                        <a:ext uri="{28A0092B-C50C-407E-A947-70E740481C1C}">
+                          <a14:useLocalDpi xmlns:a14="http://schemas.microsoft.com/office/drawing/2010/main" val="0"/>
+                        </a:ext>
+                      </a:extLst>
+                    </a:blip>
+                    <a:stretch>
+                      <a:fillRect/>
+                    </a:stretch>
+                  </pic:blipFill>
+                  <pic:spPr>
+                    <a:xfrm>
+                      <a:off x="0" y="0"/>
+                      <a:ext cx="3784600" cy="2492820"/>
+                    </a:xfrm>
+                    <a:prstGeom prst="rect">
+                      <a:avLst/>
+                    </a:prstGeom>
+                  </pic:spPr>
+                </pic:pic>
+              </a:graphicData>
+            </a:graphic>
+          </wp:inline>
+        </w:drawing>
+      </w:r>
+    </w:p>
+    <w:p>
+      <w:pPr>
+        <w:pStyle w:val="ListParagraph"/>
+        <w:numPr>
+          <w:ilvl w:val="0"/>
+          <w:numId w:val="7"/>
+        </w:numPr>
+        <w:rPr>
+          <w:rFonts w:asciiTheme="majorHAnsi" w:eastAsia="Times New Roman" w:hAnsiTheme="majorHAnsi" w:cs="Times New Roman"/>
+          <w:sz w:val="20"/>
+          <w:szCs w:val="20"/>
+        </w:rPr>
+      </w:pPr>
+      <w:proofErr w:type="spellStart"/>
+      <w:proofErr w:type="gramStart"/>
+      <w:r>
+        <w:rPr>
+          <w:rFonts w:asciiTheme="majorHAnsi" w:eastAsia="Times New Roman" w:hAnsiTheme="majorHAnsi" w:cs="Times New Roman"/>
+          <w:sz w:val="20"/>
+          <w:szCs w:val="20"/>
+        </w:rPr>
+        <w:t>vv</w:t>
+      </w:r>
+      <w:proofErr w:type="spellEnd"/>
+      <w:proofErr w:type="gramEnd"/>
+    </w:p>
+    <w:p>
+      <w:pPr>
+        <w:rPr>
+          <w:rFonts w:asciiTheme="majorHAnsi" w:eastAsia="Times New Roman" w:hAnsiTheme="majorHAnsi" w:cs="Times New Roman"/>
+          <w:sz w:val="20"/>
+          <w:szCs w:val="20"/>
+        </w:rPr>
+      </w:pPr>
+      <w:bookmarkStart w:id="3" w:name="_GoBack"/>
+      <w:bookmarkEnd w:id="3"/>
     </w:p>
     <w:sectPr>
       <w:pgSz w:w="11900" w:h="16840"/>
@@ -24920,7 +25065,7 @@
     </w:lvl>
   </w:abstractNum>
   <w:abstractNum w:abstractNumId="1">
-    <w:nsid w:val="2F156E29"/>
+    <w:nsid w:val="167E09AD"/>
     <w:multiLevelType w:val="hybridMultilevel"/>
     <w:tmpl w:val="399EACBE"/>
     <w:lvl w:ilvl="0" w:tplc="0409000F">
@@ -25009,7 +25154,7 @@
     </w:lvl>
   </w:abstractNum>
   <w:abstractNum w:abstractNumId="2">
-    <w:nsid w:val="4E194B41"/>
+    <w:nsid w:val="2F156E29"/>
     <w:multiLevelType w:val="hybridMultilevel"/>
     <w:tmpl w:val="399EACBE"/>
     <w:lvl w:ilvl="0" w:tplc="0409000F">
@@ -25098,9 +25243,9 @@
     </w:lvl>
   </w:abstractNum>
   <w:abstractNum w:abstractNumId="3">
-    <w:nsid w:val="55EB503A"/>
+    <w:nsid w:val="4E194B41"/>
     <w:multiLevelType w:val="hybridMultilevel"/>
-    <w:tmpl w:val="8B6AF336"/>
+    <w:tmpl w:val="399EACBE"/>
     <w:lvl w:ilvl="0" w:tplc="0409000F">
       <w:start w:val="1"/>
       <w:numFmt w:val="decimal"/>
@@ -25187,6 +25332,95 @@
     </w:lvl>
   </w:abstractNum>
   <w:abstractNum w:abstractNumId="4">
+    <w:nsid w:val="55EB503A"/>
+    <w:multiLevelType w:val="hybridMultilevel"/>
+    <w:tmpl w:val="8B6AF336"/>
+    <w:lvl w:ilvl="0" w:tplc="0409000F">
+      <w:start w:val="1"/>
+      <w:numFmt w:val="decimal"/>
+      <w:lvlText w:val="%1."/>
+      <w:lvlJc w:val="left"/>
+      <w:pPr>
+        <w:ind w:left="720" w:hanging="360"/>
+      </w:pPr>
+      <w:rPr>
+        <w:rFonts w:hint="default"/>
+      </w:rPr>
+    </w:lvl>
+    <w:lvl w:ilvl="1" w:tplc="04090019">
+      <w:start w:val="1"/>
+      <w:numFmt w:val="lowerLetter"/>
+      <w:lvlText w:val="%2."/>
+      <w:lvlJc w:val="left"/>
+      <w:pPr>
+        <w:ind w:left="1440" w:hanging="360"/>
+      </w:pPr>
+    </w:lvl>
+    <w:lvl w:ilvl="2" w:tplc="0409001B">
+      <w:start w:val="1"/>
+      <w:numFmt w:val="lowerRoman"/>
+      <w:lvlText w:val="%3."/>
+      <w:lvlJc w:val="right"/>
+      <w:pPr>
+        <w:ind w:left="2160" w:hanging="180"/>
+      </w:pPr>
+    </w:lvl>
+    <w:lvl w:ilvl="3" w:tplc="0409000F">
+      <w:start w:val="1"/>
+      <w:numFmt w:val="decimal"/>
+      <w:lvlText w:val="%4."/>
+      <w:lvlJc w:val="left"/>
+      <w:pPr>
+        <w:ind w:left="2880" w:hanging="360"/>
+      </w:pPr>
+    </w:lvl>
+    <w:lvl w:ilvl="4" w:tplc="04090019" w:tentative="1">
+      <w:start w:val="1"/>
+      <w:numFmt w:val="lowerLetter"/>
+      <w:lvlText w:val="%5."/>
+      <w:lvlJc w:val="left"/>
+      <w:pPr>
+        <w:ind w:left="3600" w:hanging="360"/>
+      </w:pPr>
+    </w:lvl>
+    <w:lvl w:ilvl="5" w:tplc="0409001B" w:tentative="1">
+      <w:start w:val="1"/>
+      <w:numFmt w:val="lowerRoman"/>
+      <w:lvlText w:val="%6."/>
+      <w:lvlJc w:val="right"/>
+      <w:pPr>
+        <w:ind w:left="4320" w:hanging="180"/>
+      </w:pPr>
+    </w:lvl>
+    <w:lvl w:ilvl="6" w:tplc="0409000F" w:tentative="1">
+      <w:start w:val="1"/>
+      <w:numFmt w:val="decimal"/>
+      <w:lvlText w:val="%7."/>
+      <w:lvlJc w:val="left"/>
+      <w:pPr>
+        <w:ind w:left="5040" w:hanging="360"/>
+      </w:pPr>
+    </w:lvl>
+    <w:lvl w:ilvl="7" w:tplc="04090019" w:tentative="1">
+      <w:start w:val="1"/>
+      <w:numFmt w:val="lowerLetter"/>
+      <w:lvlText w:val="%8."/>
+      <w:lvlJc w:val="left"/>
+      <w:pPr>
+        <w:ind w:left="5760" w:hanging="360"/>
+      </w:pPr>
+    </w:lvl>
+    <w:lvl w:ilvl="8" w:tplc="0409001B" w:tentative="1">
+      <w:start w:val="1"/>
+      <w:numFmt w:val="lowerRoman"/>
+      <w:lvlText w:val="%9."/>
+      <w:lvlJc w:val="right"/>
+      <w:pPr>
+        <w:ind w:left="6480" w:hanging="180"/>
+      </w:pPr>
+    </w:lvl>
+  </w:abstractNum>
+  <w:abstractNum w:abstractNumId="5">
     <w:nsid w:val="6EE05303"/>
     <w:multiLevelType w:val="hybridMultilevel"/>
     <w:tmpl w:val="D5B890C4"/>
@@ -25275,7 +25509,7 @@
       </w:pPr>
     </w:lvl>
   </w:abstractNum>
-  <w:abstractNum w:abstractNumId="5">
+  <w:abstractNum w:abstractNumId="6">
     <w:nsid w:val="726729F0"/>
     <w:multiLevelType w:val="hybridMultilevel"/>
     <w:tmpl w:val="C70A6DBE"/>
@@ -25368,19 +25602,22 @@
     <w:abstractNumId w:val="0"/>
   </w:num>
   <w:num w:numId="2">
+    <w:abstractNumId w:val="6"/>
+  </w:num>
+  <w:num w:numId="3">
     <w:abstractNumId w:val="5"/>
   </w:num>
-  <w:num w:numId="3">
+  <w:num w:numId="4">
+    <w:abstractNumId w:val="2"/>
+  </w:num>
+  <w:num w:numId="5">
     <w:abstractNumId w:val="4"/>
   </w:num>
-  <w:num w:numId="4">
-    <w:abstractNumId w:val="1"/>
-  </w:num>
-  <w:num w:numId="5">
+  <w:num w:numId="6">
     <w:abstractNumId w:val="3"/>
   </w:num>
-  <w:num w:numId="6">
-    <w:abstractNumId w:val="2"/>
+  <w:num w:numId="7">
+    <w:abstractNumId w:val="1"/>
   </w:num>
 </w:numbering>
 </file>

</xml_diff>